<commit_message>
modifie le fichier word
</commit_message>
<xml_diff>
--- a/fichier_word.docx
+++ b/fichier_word.docx
@@ -41,6 +41,26 @@
           <w:lang w:val="fr-FR"/>
         </w:rPr>
         <w:t xml:space="preserve"> sur git</w:t>
+      </w:r>
+    </w:p>
+    <w:p>
+      <w:pPr>
+        <w:rPr>
+          <w:lang w:val="fr-FR"/>
+        </w:rPr>
+      </w:pPr>
+    </w:p>
+    <w:p>
+      <w:pPr>
+        <w:rPr>
+          <w:lang w:val="fr-FR"/>
+        </w:rPr>
+      </w:pPr>
+      <w:r>
+        <w:rPr>
+          <w:lang w:val="fr-FR"/>
+        </w:rPr>
+        <w:t>Maintenant on modifie le fichier word</w:t>
       </w:r>
       <w:bookmarkStart w:id="0" w:name="_GoBack"/>
       <w:bookmarkEnd w:id="0"/>

</xml_diff>